<commit_message>
menambahkan catatan pada file skripsi
</commit_message>
<xml_diff>
--- a/Skripsi.docx
+++ b/Skripsi.docx
@@ -206,6 +206,39 @@
         </w:rPr>
         <w:tab/>
         <w:t>: melakukan commit (merekam history)</w:t>
+      </w:r>
+    </w:p>
+    <w:p>
+      <w:pPr>
+        <w:pStyle w:val="ListParagraph"/>
+        <w:numPr>
+          <w:ilvl w:val="0"/>
+          <w:numId w:val="40"/>
+        </w:numPr>
+        <w:spacing w:before="240"/>
+        <w:ind w:left="360"/>
+        <w:rPr>
+          <w:rFonts w:ascii="Times New Roman" w:hAnsi="Times New Roman" w:cs="Times New Roman"/>
+          <w:sz w:val="28"/>
+          <w:szCs w:val="28"/>
+        </w:rPr>
+      </w:pPr>
+      <w:r>
+        <w:rPr>
+          <w:rFonts w:ascii="Times New Roman" w:hAnsi="Times New Roman" w:cs="Times New Roman"/>
+          <w:sz w:val="28"/>
+          <w:szCs w:val="28"/>
+        </w:rPr>
+        <w:t>git checkout</w:t>
+      </w:r>
+      <w:r>
+        <w:rPr>
+          <w:rFonts w:ascii="Times New Roman" w:hAnsi="Times New Roman" w:cs="Times New Roman"/>
+          <w:sz w:val="28"/>
+          <w:szCs w:val="28"/>
+        </w:rPr>
+        <w:tab/>
+        <w:t>: kembali atau memilih keadaan commit tertentu</w:t>
       </w:r>
     </w:p>
     <w:sectPr>
@@ -353,14 +386,14 @@
         <v:path o:extrusionok="f" gradientshapeok="t" o:connecttype="rect"/>
         <o:lock v:ext="edit" aspectratio="t"/>
       </v:shapetype>
-      <v:shape id="_x0000_i1202" type="#_x0000_t75" style="width:36pt;height:12.9pt;visibility:visible" o:bullet="t">
+      <v:shape id="_x0000_i1054" type="#_x0000_t75" style="width:36pt;height:12.9pt;visibility:visible" o:bullet="t">
         <v:imagedata r:id="rId1" o:title=""/>
       </v:shape>
     </w:pict>
   </w:numPicBullet>
   <w:numPicBullet w:numPicBulletId="1">
     <w:pict>
-      <v:shape id="_x0000_i1203" type="#_x0000_t75" style="width:21.05pt;height:22.4pt;visibility:visible" o:bullet="t">
+      <v:shape id="_x0000_i1055" type="#_x0000_t75" style="width:21.05pt;height:22.4pt;visibility:visible" o:bullet="t">
         <v:imagedata r:id="rId2" o:title=""/>
       </v:shape>
     </w:pict>

</xml_diff>